<commit_message>
Criando Caso de Uso - Responder Cotações - Diagrama - Atividade
</commit_message>
<xml_diff>
--- a/documentos/casos-de-usos/010 - Caso de Uso - Cadastrar Serviços_Produtos.docx
+++ b/documentos/casos-de-usos/010 - Caso de Uso - Cadastrar Serviços_Produtos.docx
@@ -26,22 +26,8 @@
           <w:szCs w:val="48"/>
           <w:lang w:eastAsia="pt-BR"/>
         </w:rPr>
-        <w:t xml:space="preserve">Caso de Uso: </w:t>
-      </w:r>
-      <w:bookmarkStart w:id="0" w:name="_GoBack"/>
-      <w:r>
-        <w:rPr>
-          <w:rFonts w:ascii="Times New Roman" w:eastAsia="Times New Roman" w:hAnsi="Times New Roman" w:cs="Times New Roman"/>
-          <w:b/>
-          <w:bCs/>
-          <w:kern w:val="36"/>
-          <w:sz w:val="40"/>
-          <w:szCs w:val="48"/>
-          <w:lang w:eastAsia="pt-BR"/>
-        </w:rPr>
-        <w:t>Cadastrar Serviços/Produtos</w:t>
-      </w:r>
-      <w:bookmarkEnd w:id="0"/>
+        <w:t>Caso de Uso: Cadastrar Serviços/Produtos</w:t>
+      </w:r>
     </w:p>
     <w:p>
       <w:pPr>
@@ -6582,8 +6568,19 @@
           <w:szCs w:val="24"/>
           <w:lang w:eastAsia="pt-BR"/>
         </w:rPr>
-        <w:t>001</w:t>
-      </w:r>
+        <w:t>00</w:t>
+      </w:r>
+      <w:r>
+        <w:rPr>
+          <w:rFonts w:ascii="Times New Roman" w:eastAsia="Times New Roman" w:hAnsi="Times New Roman" w:cs="Times New Roman"/>
+          <w:color w:val="808080" w:themeColor="background1" w:themeShade="80"/>
+          <w:szCs w:val="24"/>
+          <w:lang w:eastAsia="pt-BR"/>
+        </w:rPr>
+        <w:t>2</w:t>
+      </w:r>
+      <w:bookmarkStart w:id="0" w:name="_GoBack"/>
+      <w:bookmarkEnd w:id="0"/>
       <w:r>
         <w:rPr>
           <w:rFonts w:ascii="Times New Roman" w:eastAsia="Times New Roman" w:hAnsi="Times New Roman" w:cs="Times New Roman"/>

</xml_diff>

<commit_message>
Ajustes no caso de uso - cadastrar serviços produtos
</commit_message>
<xml_diff>
--- a/documentos/casos-de-usos/010 - Caso de Uso - Cadastrar Serviços_Produtos.docx
+++ b/documentos/casos-de-usos/010 - Caso de Uso - Cadastrar Serviços_Produtos.docx
@@ -1535,16 +1535,7 @@
           <w:szCs w:val="24"/>
           <w:lang w:eastAsia="pt-BR"/>
         </w:rPr>
-        <w:t>/Link</w:t>
-      </w:r>
-      <w:r>
-        <w:rPr>
-          <w:rFonts w:ascii="Times New Roman" w:eastAsia="Times New Roman" w:hAnsi="Times New Roman" w:cs="Times New Roman"/>
-          <w:color w:val="808080" w:themeColor="background1" w:themeShade="80"/>
-          <w:szCs w:val="24"/>
-          <w:lang w:eastAsia="pt-BR"/>
-        </w:rPr>
-        <w:t xml:space="preserve"> 001 </w:t>
+        <w:t xml:space="preserve">/Link 001 </w:t>
       </w:r>
       <w:r>
         <w:rPr>
@@ -1583,7 +1574,7 @@
             <w:szCs w:val="24"/>
             <w:lang w:eastAsia="pt-BR"/>
           </w:rPr>
-          <w:t>https://github.com/rrs-sistema/projeto-tcc-faca-a-festa/blob/main/documentos/casos-de-usos/010.1%20-%20Caso%20de%20Uso%20-%20Cadastrar%20Servi%C3%A7os-Produtos%20-%20Diagrama%20-%20Sequencia.pdf</w:t>
+          <w:t>Caso de Uso - Cadastrar Serviços-Produtos - Diagrama - Sequencia</w:t>
         </w:r>
       </w:hyperlink>
     </w:p>
@@ -1600,6 +1591,7 @@
       <w:r>
         <w:rPr>
           <w:rFonts w:ascii="Times New Roman" w:eastAsia="Times New Roman" w:hAnsi="Times New Roman" w:cs="Times New Roman"/>
+          <w:noProof/>
           <w:color w:val="808080" w:themeColor="background1" w:themeShade="80"/>
           <w:szCs w:val="24"/>
           <w:lang w:eastAsia="pt-BR"/>
@@ -1674,6 +1666,17 @@
           <w:lang w:eastAsia="pt-BR"/>
         </w:rPr>
       </w:pPr>
+    </w:p>
+    <w:p>
+      <w:pPr>
+        <w:spacing w:before="100" w:beforeAutospacing="1" w:after="100" w:afterAutospacing="1" w:line="240" w:lineRule="auto"/>
+        <w:rPr>
+          <w:rFonts w:ascii="Times New Roman" w:eastAsia="Times New Roman" w:hAnsi="Times New Roman" w:cs="Times New Roman"/>
+          <w:color w:val="808080" w:themeColor="background1" w:themeShade="80"/>
+          <w:szCs w:val="24"/>
+          <w:lang w:eastAsia="pt-BR"/>
+        </w:rPr>
+      </w:pPr>
       <w:r>
         <w:rPr>
           <w:rFonts w:ascii="Times New Roman" w:eastAsia="Times New Roman" w:hAnsi="Times New Roman" w:cs="Times New Roman"/>
@@ -1738,9 +1741,15 @@
         </w:rPr>
         <w:t>atividade</w:t>
       </w:r>
-    </w:p>
-    <w:p>
-      <w:r>
+      <w:bookmarkStart w:id="0" w:name="_GoBack"/>
+      <w:bookmarkEnd w:id="0"/>
+    </w:p>
+    <w:p>
+      <w:r>
+        <w:rPr>
+          <w:noProof/>
+          <w:lang w:eastAsia="pt-BR"/>
+        </w:rPr>
         <w:drawing>
           <wp:inline distT="0" distB="0" distL="0" distR="0" wp14:anchorId="5F112020" wp14:editId="4AF0643B">
             <wp:extent cx="5400040" cy="4635500"/>
@@ -6547,19 +6556,6 @@
       </w:pPr>
     </w:p>
     <w:p/>
-    <w:p/>
-    <w:p/>
-    <w:p/>
-    <w:p/>
-    <w:p/>
-    <w:p/>
-    <w:p/>
-    <w:p/>
-    <w:p/>
-    <w:p/>
-    <w:p/>
-    <w:p/>
-    <w:p/>
     <w:p>
       <w:r>
         <w:rPr>
@@ -6568,6 +6564,7 @@
           <w:szCs w:val="24"/>
           <w:lang w:eastAsia="pt-BR"/>
         </w:rPr>
+        <w:lastRenderedPageBreak/>
         <w:t>00</w:t>
       </w:r>
       <w:r>
@@ -6579,8 +6576,6 @@
         </w:rPr>
         <w:t>2</w:t>
       </w:r>
-      <w:bookmarkStart w:id="0" w:name="_GoBack"/>
-      <w:bookmarkEnd w:id="0"/>
       <w:r>
         <w:rPr>
           <w:rFonts w:ascii="Times New Roman" w:eastAsia="Times New Roman" w:hAnsi="Times New Roman" w:cs="Times New Roman"/>
@@ -6597,16 +6592,7 @@
           <w:szCs w:val="24"/>
           <w:lang w:eastAsia="pt-BR"/>
         </w:rPr>
-        <w:t>Atividade</w:t>
-      </w:r>
-      <w:r>
-        <w:rPr>
-          <w:rFonts w:ascii="Times New Roman" w:eastAsia="Times New Roman" w:hAnsi="Times New Roman" w:cs="Times New Roman"/>
-          <w:color w:val="808080" w:themeColor="background1" w:themeShade="80"/>
-          <w:szCs w:val="24"/>
-          <w:lang w:eastAsia="pt-BR"/>
-        </w:rPr>
-        <w:t>:</w:t>
+        <w:t>Atividade:</w:t>
       </w:r>
     </w:p>
     <w:p/>
@@ -9583,7 +9569,6 @@
           <w:szCs w:val="21"/>
           <w:lang w:eastAsia="pt-BR"/>
         </w:rPr>
-        <w:lastRenderedPageBreak/>
         <w:t xml:space="preserve">    </w:t>
       </w:r>
       <w:r>

</xml_diff>